<commit_message>
added git ans other stuff
</commit_message>
<xml_diff>
--- a/All_Learning/Linus+Git Command/Git_command.md.docx
+++ b/All_Learning/Linus+Git Command/Git_command.md.docx
@@ -12,8 +12,16 @@
         <w:rPr>
           <w:rFonts w:ascii="Bookman Old Style" w:hAnsi="Bookman Old Style"/>
         </w:rPr>
-        <w:t>Git command :</w:t>
+        <w:t xml:space="preserve">Git </w:t>
       </w:r>
+      <w:proofErr w:type="gramStart"/>
+      <w:r>
+        <w:rPr>
+          <w:rFonts w:ascii="Bookman Old Style" w:hAnsi="Bookman Old Style"/>
+        </w:rPr>
+        <w:t>command :</w:t>
+      </w:r>
+      <w:proofErr w:type="gramEnd"/>
     </w:p>
     <w:p>
       <w:pPr>
@@ -57,7 +65,21 @@
         <w:rPr>
           <w:rFonts w:ascii="Bookman Old Style" w:hAnsi="Bookman Old Style"/>
         </w:rPr>
-        <w:t xml:space="preserve">Which project want to push into git , mount directory to the same project </w:t>
+        <w:t xml:space="preserve">Which project want to push into </w:t>
+      </w:r>
+      <w:proofErr w:type="gramStart"/>
+      <w:r>
+        <w:rPr>
+          <w:rFonts w:ascii="Bookman Old Style" w:hAnsi="Bookman Old Style"/>
+        </w:rPr>
+        <w:t>git ,</w:t>
+      </w:r>
+      <w:proofErr w:type="gramEnd"/>
+      <w:r>
+        <w:rPr>
+          <w:rFonts w:ascii="Bookman Old Style" w:hAnsi="Bookman Old Style"/>
+        </w:rPr>
+        <w:t xml:space="preserve"> mount directory to the same project </w:t>
       </w:r>
     </w:p>
     <w:p>
@@ -175,7 +197,21 @@
         <w:rPr>
           <w:rFonts w:ascii="Bookman Old Style" w:hAnsi="Bookman Old Style"/>
         </w:rPr>
-        <w:t xml:space="preserve"> to its parent or precedent , suppose: Microservice is under documents then we need to mount directory to Documents and should follow the following process </w:t>
+        <w:t xml:space="preserve"> to its parent or </w:t>
+      </w:r>
+      <w:proofErr w:type="gramStart"/>
+      <w:r>
+        <w:rPr>
+          <w:rFonts w:ascii="Bookman Old Style" w:hAnsi="Bookman Old Style"/>
+        </w:rPr>
+        <w:t>precedent ,</w:t>
+      </w:r>
+      <w:proofErr w:type="gramEnd"/>
+      <w:r>
+        <w:rPr>
+          <w:rFonts w:ascii="Bookman Old Style" w:hAnsi="Bookman Old Style"/>
+        </w:rPr>
+        <w:t xml:space="preserve"> suppose: Microservice is under documents then we need to mount directory to Documents and should follow the following process </w:t>
       </w:r>
     </w:p>
     <w:p>
@@ -421,12 +457,14 @@
                 <w:rFonts w:ascii="Bookman Old Style" w:hAnsi="Bookman Old Style"/>
               </w:rPr>
             </w:pPr>
+            <w:proofErr w:type="gramStart"/>
             <w:r>
               <w:rPr>
                 <w:rFonts w:ascii="Bookman Old Style" w:hAnsi="Bookman Old Style"/>
               </w:rPr>
               <w:t>Command :</w:t>
             </w:r>
+            <w:proofErr w:type="gramEnd"/>
           </w:p>
         </w:tc>
         <w:tc>
@@ -563,8 +601,19 @@
                 <w:szCs w:val="20"/>
                 <w:bdr w:val="none" w:sz="0" w:space="0" w:color="auto" w:frame="1"/>
               </w:rPr>
-              <w:t>rm -rf .git</w:t>
-            </w:r>
+              <w:t>rm -</w:t>
+            </w:r>
+            <w:proofErr w:type="gramStart"/>
+            <w:r>
+              <w:rPr>
+                <w:rFonts w:ascii="var(--ff-mono)" w:eastAsia="Times New Roman" w:hAnsi="var(--ff-mono)" w:cs="Courier New"/>
+                <w:sz w:val="20"/>
+                <w:szCs w:val="20"/>
+                <w:bdr w:val="none" w:sz="0" w:space="0" w:color="auto" w:frame="1"/>
+              </w:rPr>
+              <w:t>rf .git</w:t>
+            </w:r>
+            <w:proofErr w:type="gramEnd"/>
           </w:p>
         </w:tc>
         <w:tc>
@@ -829,8 +878,16 @@
               <w:rPr>
                 <w:rFonts w:ascii="Bookman Old Style" w:hAnsi="Bookman Old Style"/>
               </w:rPr>
-              <w:t>Git add .</w:t>
-            </w:r>
+              <w:t xml:space="preserve">Git </w:t>
+            </w:r>
+            <w:proofErr w:type="gramStart"/>
+            <w:r>
+              <w:rPr>
+                <w:rFonts w:ascii="Bookman Old Style" w:hAnsi="Bookman Old Style"/>
+              </w:rPr>
+              <w:t>add .</w:t>
+            </w:r>
+            <w:proofErr w:type="gramEnd"/>
           </w:p>
         </w:tc>
         <w:tc>
@@ -1161,7 +1218,21 @@
               <w:rPr>
                 <w:rFonts w:ascii="Bookman Old Style" w:hAnsi="Bookman Old Style"/>
               </w:rPr>
-              <w:t>Commits with two line message</w:t>
+              <w:t xml:space="preserve">Commits with </w:t>
+            </w:r>
+            <w:proofErr w:type="gramStart"/>
+            <w:r>
+              <w:rPr>
+                <w:rFonts w:ascii="Bookman Old Style" w:hAnsi="Bookman Old Style"/>
+              </w:rPr>
+              <w:t>two line</w:t>
+            </w:r>
+            <w:proofErr w:type="gramEnd"/>
+            <w:r>
+              <w:rPr>
+                <w:rFonts w:ascii="Bookman Old Style" w:hAnsi="Bookman Old Style"/>
+              </w:rPr>
+              <w:t xml:space="preserve"> message</w:t>
             </w:r>
           </w:p>
         </w:tc>
@@ -2132,6 +2203,7 @@
               <w:t xml:space="preserve">Git show </w:t>
             </w:r>
             <w:proofErr w:type="spellStart"/>
+            <w:proofErr w:type="gramStart"/>
             <w:r>
               <w:rPr>
                 <w:rFonts w:ascii="Bookman Old Style" w:hAnsi="Bookman Old Style"/>
@@ -2139,6 +2211,7 @@
               <w:t>HEAD:file.js</w:t>
             </w:r>
             <w:proofErr w:type="spellEnd"/>
+            <w:proofErr w:type="gramEnd"/>
           </w:p>
         </w:tc>
         <w:tc>
@@ -2273,11 +2346,19 @@
                 <w:rFonts w:ascii="Bookman Old Style" w:hAnsi="Bookman Old Style"/>
               </w:rPr>
             </w:pPr>
-            <w:r>
-              <w:rPr>
-                <w:rFonts w:ascii="Bookman Old Style" w:hAnsi="Bookman Old Style"/>
-              </w:rPr>
-              <w:t>Git restore –staged &lt;files name&gt;</w:t>
+            <w:proofErr w:type="gramStart"/>
+            <w:r>
+              <w:rPr>
+                <w:rFonts w:ascii="Bookman Old Style" w:hAnsi="Bookman Old Style"/>
+              </w:rPr>
+              <w:t>Git</w:t>
+            </w:r>
+            <w:proofErr w:type="gramEnd"/>
+            <w:r>
+              <w:rPr>
+                <w:rFonts w:ascii="Bookman Old Style" w:hAnsi="Bookman Old Style"/>
+              </w:rPr>
+              <w:t xml:space="preserve"> restore –staged &lt;files name&gt;</w:t>
             </w:r>
           </w:p>
         </w:tc>
@@ -2405,11 +2486,19 @@
                 <w:rFonts w:ascii="Bookman Old Style" w:hAnsi="Bookman Old Style"/>
               </w:rPr>
             </w:pPr>
-            <w:r>
-              <w:rPr>
-                <w:rFonts w:ascii="Bookman Old Style" w:hAnsi="Bookman Old Style"/>
-              </w:rPr>
-              <w:t>Git restore &lt;filename&gt;</w:t>
+            <w:proofErr w:type="gramStart"/>
+            <w:r>
+              <w:rPr>
+                <w:rFonts w:ascii="Bookman Old Style" w:hAnsi="Bookman Old Style"/>
+              </w:rPr>
+              <w:t>Git</w:t>
+            </w:r>
+            <w:proofErr w:type="gramEnd"/>
+            <w:r>
+              <w:rPr>
+                <w:rFonts w:ascii="Bookman Old Style" w:hAnsi="Bookman Old Style"/>
+              </w:rPr>
+              <w:t xml:space="preserve"> restore &lt;filename&gt;</w:t>
             </w:r>
           </w:p>
         </w:tc>
@@ -2463,29 +2552,51 @@
                 <w:rFonts w:ascii="Bookman Old Style" w:hAnsi="Bookman Old Style"/>
               </w:rPr>
             </w:pPr>
-            <w:r>
-              <w:rPr>
-                <w:rFonts w:ascii="Bookman Old Style" w:hAnsi="Bookman Old Style"/>
-              </w:rPr>
-              <w:t>Git restore&lt;filename1&gt; &lt;filename2&gt;</w:t>
-            </w:r>
-          </w:p>
-        </w:tc>
-        <w:tc>
-          <w:tcPr>
-            <w:tcW w:w="5125" w:type="dxa"/>
-          </w:tcPr>
-          <w:p>
-            <w:pPr>
-              <w:rPr>
-                <w:rFonts w:ascii="Bookman Old Style" w:hAnsi="Bookman Old Style"/>
-              </w:rPr>
-            </w:pPr>
-            <w:r>
-              <w:rPr>
-                <w:rFonts w:ascii="Bookman Old Style" w:hAnsi="Bookman Old Style"/>
-              </w:rPr>
-              <w:t xml:space="preserve">Copies multiple file in working </w:t>
+            <w:proofErr w:type="gramStart"/>
+            <w:r>
+              <w:rPr>
+                <w:rFonts w:ascii="Bookman Old Style" w:hAnsi="Bookman Old Style"/>
+              </w:rPr>
+              <w:t>Git</w:t>
+            </w:r>
+            <w:proofErr w:type="gramEnd"/>
+            <w:r>
+              <w:rPr>
+                <w:rFonts w:ascii="Bookman Old Style" w:hAnsi="Bookman Old Style"/>
+              </w:rPr>
+              <w:t xml:space="preserve"> restore&lt;filename1&gt; &lt;filename2&gt;</w:t>
+            </w:r>
+          </w:p>
+        </w:tc>
+        <w:tc>
+          <w:tcPr>
+            <w:tcW w:w="5125" w:type="dxa"/>
+          </w:tcPr>
+          <w:p>
+            <w:pPr>
+              <w:rPr>
+                <w:rFonts w:ascii="Bookman Old Style" w:hAnsi="Bookman Old Style"/>
+              </w:rPr>
+            </w:pPr>
+            <w:r>
+              <w:rPr>
+                <w:rFonts w:ascii="Bookman Old Style" w:hAnsi="Bookman Old Style"/>
+              </w:rPr>
+              <w:t xml:space="preserve">Copies multiple </w:t>
+            </w:r>
+            <w:proofErr w:type="gramStart"/>
+            <w:r>
+              <w:rPr>
+                <w:rFonts w:ascii="Bookman Old Style" w:hAnsi="Bookman Old Style"/>
+              </w:rPr>
+              <w:t>file</w:t>
+            </w:r>
+            <w:proofErr w:type="gramEnd"/>
+            <w:r>
+              <w:rPr>
+                <w:rFonts w:ascii="Bookman Old Style" w:hAnsi="Bookman Old Style"/>
+              </w:rPr>
+              <w:t xml:space="preserve"> in working </w:t>
             </w:r>
             <w:proofErr w:type="spellStart"/>
             <w:r>
@@ -2789,8 +2900,16 @@
               <w:rPr>
                 <w:rFonts w:ascii="Bookman Old Style" w:hAnsi="Bookman Old Style"/>
               </w:rPr>
-              <w:t>Git log -3</w:t>
-            </w:r>
+              <w:t xml:space="preserve">Git </w:t>
+            </w:r>
+            <w:proofErr w:type="gramStart"/>
+            <w:r>
+              <w:rPr>
+                <w:rFonts w:ascii="Bookman Old Style" w:hAnsi="Bookman Old Style"/>
+              </w:rPr>
+              <w:t>log -3</w:t>
+            </w:r>
+            <w:proofErr w:type="gramEnd"/>
           </w:p>
         </w:tc>
         <w:tc>
@@ -3090,7 +3209,21 @@
               <w:rPr>
                 <w:rFonts w:ascii="Bookman Old Style" w:hAnsi="Bookman Old Style"/>
               </w:rPr>
-              <w:t>Git log hash1….hash3</w:t>
+              <w:t>Git log hash1</w:t>
+            </w:r>
+            <w:proofErr w:type="gramStart"/>
+            <w:r>
+              <w:rPr>
+                <w:rFonts w:ascii="Bookman Old Style" w:hAnsi="Bookman Old Style"/>
+              </w:rPr>
+              <w:t>….hash</w:t>
+            </w:r>
+            <w:proofErr w:type="gramEnd"/>
+            <w:r>
+              <w:rPr>
+                <w:rFonts w:ascii="Bookman Old Style" w:hAnsi="Bookman Old Style"/>
+              </w:rPr>
+              <w:t>3</w:t>
             </w:r>
           </w:p>
         </w:tc>
@@ -3281,6 +3414,7 @@
               <w:t xml:space="preserve"> “%</w:t>
             </w:r>
             <w:proofErr w:type="spellStart"/>
+            <w:proofErr w:type="gramStart"/>
             <w:r>
               <w:rPr>
                 <w:rFonts w:ascii="Bookman Old Style" w:hAnsi="Bookman Old Style"/>
@@ -3288,6 +3422,7 @@
               <w:t>an</w:t>
             </w:r>
             <w:proofErr w:type="spellEnd"/>
+            <w:proofErr w:type="gramEnd"/>
             <w:r>
               <w:rPr>
                 <w:rFonts w:ascii="Bookman Old Style" w:hAnsi="Bookman Old Style"/>
@@ -3435,6 +3570,7 @@
               <w:t xml:space="preserve">Git config –global </w:t>
             </w:r>
             <w:proofErr w:type="spellStart"/>
+            <w:proofErr w:type="gramStart"/>
             <w:r>
               <w:rPr>
                 <w:rFonts w:ascii="Bookman Old Style" w:hAnsi="Bookman Old Style"/>
@@ -3442,6 +3578,7 @@
               <w:t>alias.lg</w:t>
             </w:r>
             <w:proofErr w:type="spellEnd"/>
+            <w:proofErr w:type="gramEnd"/>
             <w:r>
               <w:rPr>
                 <w:rFonts w:ascii="Bookman Old Style" w:hAnsi="Bookman Old Style"/>
@@ -3568,55 +3705,71 @@
                 <w:rFonts w:ascii="Bookman Old Style" w:hAnsi="Bookman Old Style"/>
               </w:rPr>
             </w:pPr>
-            <w:r>
-              <w:rPr>
-                <w:rFonts w:ascii="Bookman Old Style" w:hAnsi="Bookman Old Style"/>
-              </w:rPr>
-              <w:t>Git bisect start</w:t>
-            </w:r>
-          </w:p>
-        </w:tc>
-        <w:tc>
-          <w:tcPr>
-            <w:tcW w:w="5125" w:type="dxa"/>
-          </w:tcPr>
-          <w:p>
-            <w:pPr>
-              <w:rPr>
-                <w:rFonts w:ascii="Bookman Old Style" w:hAnsi="Bookman Old Style"/>
-              </w:rPr>
-            </w:pPr>
-          </w:p>
-        </w:tc>
-      </w:tr>
-      <w:tr>
-        <w:tc>
-          <w:tcPr>
-            <w:tcW w:w="355" w:type="dxa"/>
-          </w:tcPr>
-          <w:p>
-            <w:pPr>
-              <w:rPr>
-                <w:rFonts w:ascii="Bookman Old Style" w:hAnsi="Bookman Old Style"/>
-              </w:rPr>
-            </w:pPr>
-          </w:p>
-        </w:tc>
-        <w:tc>
-          <w:tcPr>
-            <w:tcW w:w="5310" w:type="dxa"/>
-          </w:tcPr>
-          <w:p>
-            <w:pPr>
-              <w:rPr>
-                <w:rFonts w:ascii="Bookman Old Style" w:hAnsi="Bookman Old Style"/>
-              </w:rPr>
-            </w:pPr>
-            <w:r>
-              <w:rPr>
-                <w:rFonts w:ascii="Bookman Old Style" w:hAnsi="Bookman Old Style"/>
-              </w:rPr>
-              <w:t>Git bisect bad</w:t>
+            <w:proofErr w:type="gramStart"/>
+            <w:r>
+              <w:rPr>
+                <w:rFonts w:ascii="Bookman Old Style" w:hAnsi="Bookman Old Style"/>
+              </w:rPr>
+              <w:t>Git</w:t>
+            </w:r>
+            <w:proofErr w:type="gramEnd"/>
+            <w:r>
+              <w:rPr>
+                <w:rFonts w:ascii="Bookman Old Style" w:hAnsi="Bookman Old Style"/>
+              </w:rPr>
+              <w:t xml:space="preserve"> bisect start</w:t>
+            </w:r>
+          </w:p>
+        </w:tc>
+        <w:tc>
+          <w:tcPr>
+            <w:tcW w:w="5125" w:type="dxa"/>
+          </w:tcPr>
+          <w:p>
+            <w:pPr>
+              <w:rPr>
+                <w:rFonts w:ascii="Bookman Old Style" w:hAnsi="Bookman Old Style"/>
+              </w:rPr>
+            </w:pPr>
+          </w:p>
+        </w:tc>
+      </w:tr>
+      <w:tr>
+        <w:tc>
+          <w:tcPr>
+            <w:tcW w:w="355" w:type="dxa"/>
+          </w:tcPr>
+          <w:p>
+            <w:pPr>
+              <w:rPr>
+                <w:rFonts w:ascii="Bookman Old Style" w:hAnsi="Bookman Old Style"/>
+              </w:rPr>
+            </w:pPr>
+          </w:p>
+        </w:tc>
+        <w:tc>
+          <w:tcPr>
+            <w:tcW w:w="5310" w:type="dxa"/>
+          </w:tcPr>
+          <w:p>
+            <w:pPr>
+              <w:rPr>
+                <w:rFonts w:ascii="Bookman Old Style" w:hAnsi="Bookman Old Style"/>
+              </w:rPr>
+            </w:pPr>
+            <w:proofErr w:type="gramStart"/>
+            <w:r>
+              <w:rPr>
+                <w:rFonts w:ascii="Bookman Old Style" w:hAnsi="Bookman Old Style"/>
+              </w:rPr>
+              <w:t>Git</w:t>
+            </w:r>
+            <w:proofErr w:type="gramEnd"/>
+            <w:r>
+              <w:rPr>
+                <w:rFonts w:ascii="Bookman Old Style" w:hAnsi="Bookman Old Style"/>
+              </w:rPr>
+              <w:t xml:space="preserve"> bisect bad</w:t>
             </w:r>
           </w:p>
         </w:tc>
@@ -3662,11 +3815,19 @@
                 <w:rFonts w:ascii="Bookman Old Style" w:hAnsi="Bookman Old Style"/>
               </w:rPr>
             </w:pPr>
-            <w:r>
-              <w:rPr>
-                <w:rFonts w:ascii="Bookman Old Style" w:hAnsi="Bookman Old Style"/>
-              </w:rPr>
-              <w:t>Git bisect good ca49180</w:t>
+            <w:proofErr w:type="gramStart"/>
+            <w:r>
+              <w:rPr>
+                <w:rFonts w:ascii="Bookman Old Style" w:hAnsi="Bookman Old Style"/>
+              </w:rPr>
+              <w:t>Git</w:t>
+            </w:r>
+            <w:proofErr w:type="gramEnd"/>
+            <w:r>
+              <w:rPr>
+                <w:rFonts w:ascii="Bookman Old Style" w:hAnsi="Bookman Old Style"/>
+              </w:rPr>
+              <w:t xml:space="preserve"> bisect good ca49180</w:t>
             </w:r>
           </w:p>
         </w:tc>
@@ -4058,7 +4219,21 @@
               <w:rPr>
                 <w:rFonts w:ascii="Bookman Old Style" w:hAnsi="Bookman Old Style"/>
               </w:rPr>
-              <w:t>Shows statistics(the number of changes)</w:t>
+              <w:t xml:space="preserve">Shows </w:t>
+            </w:r>
+            <w:proofErr w:type="gramStart"/>
+            <w:r>
+              <w:rPr>
+                <w:rFonts w:ascii="Bookman Old Style" w:hAnsi="Bookman Old Style"/>
+              </w:rPr>
+              <w:t>statistics(</w:t>
+            </w:r>
+            <w:proofErr w:type="gramEnd"/>
+            <w:r>
+              <w:rPr>
+                <w:rFonts w:ascii="Bookman Old Style" w:hAnsi="Bookman Old Style"/>
+              </w:rPr>
+              <w:t>the number of changes)</w:t>
             </w:r>
           </w:p>
         </w:tc>
@@ -4111,6 +4286,7 @@
               <w:t xml:space="preserve">Shows the patches (changes) applied to </w:t>
             </w:r>
             <w:proofErr w:type="spellStart"/>
+            <w:proofErr w:type="gramStart"/>
             <w:r>
               <w:rPr>
                 <w:rFonts w:ascii="Bookman Old Style" w:hAnsi="Bookman Old Style"/>
@@ -4118,6 +4294,7 @@
               <w:t>file.tx</w:t>
             </w:r>
             <w:proofErr w:type="spellEnd"/>
+            <w:proofErr w:type="gramEnd"/>
           </w:p>
         </w:tc>
       </w:tr>
@@ -4386,13 +4563,27 @@
               <w:rPr>
                 <w:rFonts w:ascii="Bookman Old Style" w:hAnsi="Bookman Old Style"/>
               </w:rPr>
-              <w:t>Creates a new branch</w:t>
-            </w:r>
-            <w:r>
-              <w:rPr>
-                <w:rFonts w:ascii="Bookman Old Style" w:hAnsi="Bookman Old Style"/>
-              </w:rPr>
-              <w:t xml:space="preserve"> , bugfix</w:t>
+              <w:t xml:space="preserve">Creates a new </w:t>
+            </w:r>
+            <w:proofErr w:type="gramStart"/>
+            <w:r>
+              <w:rPr>
+                <w:rFonts w:ascii="Bookman Old Style" w:hAnsi="Bookman Old Style"/>
+              </w:rPr>
+              <w:t>branch</w:t>
+            </w:r>
+            <w:r>
+              <w:rPr>
+                <w:rFonts w:ascii="Bookman Old Style" w:hAnsi="Bookman Old Style"/>
+              </w:rPr>
+              <w:t xml:space="preserve"> ,</w:t>
+            </w:r>
+            <w:proofErr w:type="gramEnd"/>
+            <w:r>
+              <w:rPr>
+                <w:rFonts w:ascii="Bookman Old Style" w:hAnsi="Bookman Old Style"/>
+              </w:rPr>
+              <w:t xml:space="preserve"> bugfix</w:t>
             </w:r>
           </w:p>
         </w:tc>
@@ -4668,8 +4859,16 @@
               <w:rPr>
                 <w:rFonts w:ascii="Bookman Old Style" w:hAnsi="Bookman Old Style"/>
               </w:rPr>
-              <w:t>Git log master  bugfix</w:t>
-            </w:r>
+              <w:t xml:space="preserve">Git log </w:t>
+            </w:r>
+            <w:proofErr w:type="gramStart"/>
+            <w:r>
+              <w:rPr>
+                <w:rFonts w:ascii="Bookman Old Style" w:hAnsi="Bookman Old Style"/>
+              </w:rPr>
+              <w:t>master  bugfix</w:t>
+            </w:r>
+            <w:proofErr w:type="gramEnd"/>
           </w:p>
         </w:tc>
         <w:tc>
@@ -4964,7 +5163,21 @@
               <w:rPr>
                 <w:rFonts w:ascii="Bookman Old Style" w:hAnsi="Bookman Old Style"/>
               </w:rPr>
-              <w:t>Git stash show stash@{1}</w:t>
+              <w:t>Git stash show stash</w:t>
+            </w:r>
+            <w:proofErr w:type="gramStart"/>
+            <w:r>
+              <w:rPr>
+                <w:rFonts w:ascii="Bookman Old Style" w:hAnsi="Bookman Old Style"/>
+              </w:rPr>
+              <w:t>@{</w:t>
+            </w:r>
+            <w:proofErr w:type="gramEnd"/>
+            <w:r>
+              <w:rPr>
+                <w:rFonts w:ascii="Bookman Old Style" w:hAnsi="Bookman Old Style"/>
+              </w:rPr>
+              <w:t>1}</w:t>
             </w:r>
           </w:p>
         </w:tc>
@@ -5032,7 +5245,21 @@
               <w:rPr>
                 <w:rFonts w:ascii="Bookman Old Style" w:hAnsi="Bookman Old Style"/>
               </w:rPr>
-              <w:t>Short cut for stash@{1}</w:t>
+              <w:t>Short cut for stash</w:t>
+            </w:r>
+            <w:proofErr w:type="gramStart"/>
+            <w:r>
+              <w:rPr>
+                <w:rFonts w:ascii="Bookman Old Style" w:hAnsi="Bookman Old Style"/>
+              </w:rPr>
+              <w:t>@{</w:t>
+            </w:r>
+            <w:proofErr w:type="gramEnd"/>
+            <w:r>
+              <w:rPr>
+                <w:rFonts w:ascii="Bookman Old Style" w:hAnsi="Bookman Old Style"/>
+              </w:rPr>
+              <w:t>1}</w:t>
             </w:r>
           </w:p>
         </w:tc>
@@ -5500,11 +5727,19 @@
                 <w:rFonts w:ascii="Bookman Old Style" w:hAnsi="Bookman Old Style"/>
               </w:rPr>
             </w:pPr>
-            <w:r>
-              <w:rPr>
-                <w:rFonts w:ascii="Bookman Old Style" w:hAnsi="Bookman Old Style"/>
-              </w:rPr>
-              <w:t>Git rebase master</w:t>
+            <w:proofErr w:type="gramStart"/>
+            <w:r>
+              <w:rPr>
+                <w:rFonts w:ascii="Bookman Old Style" w:hAnsi="Bookman Old Style"/>
+              </w:rPr>
+              <w:t>Git</w:t>
+            </w:r>
+            <w:proofErr w:type="gramEnd"/>
+            <w:r>
+              <w:rPr>
+                <w:rFonts w:ascii="Bookman Old Style" w:hAnsi="Bookman Old Style"/>
+              </w:rPr>
+              <w:t xml:space="preserve"> rebase master</w:t>
             </w:r>
           </w:p>
         </w:tc>
@@ -5632,11 +5867,19 @@
                 <w:rFonts w:ascii="Bookman Old Style" w:hAnsi="Bookman Old Style"/>
               </w:rPr>
             </w:pPr>
-            <w:r>
-              <w:rPr>
-                <w:rFonts w:ascii="Bookman Old Style" w:hAnsi="Bookman Old Style"/>
-              </w:rPr>
-              <w:t>Git cherry-pick dad47ed</w:t>
+            <w:proofErr w:type="gramStart"/>
+            <w:r>
+              <w:rPr>
+                <w:rFonts w:ascii="Bookman Old Style" w:hAnsi="Bookman Old Style"/>
+              </w:rPr>
+              <w:t>Git</w:t>
+            </w:r>
+            <w:proofErr w:type="gramEnd"/>
+            <w:r>
+              <w:rPr>
+                <w:rFonts w:ascii="Bookman Old Style" w:hAnsi="Bookman Old Style"/>
+              </w:rPr>
+              <w:t xml:space="preserve"> cherry-pick dad47ed</w:t>
             </w:r>
           </w:p>
         </w:tc>
@@ -7014,11 +7257,19 @@
                 <w:rFonts w:ascii="Bookman Old Style" w:hAnsi="Bookman Old Style"/>
               </w:rPr>
             </w:pPr>
-            <w:r>
-              <w:rPr>
-                <w:rFonts w:ascii="Bookman Old Style" w:hAnsi="Bookman Old Style"/>
-              </w:rPr>
-              <w:t>Git revert 72856ea</w:t>
+            <w:proofErr w:type="gramStart"/>
+            <w:r>
+              <w:rPr>
+                <w:rFonts w:ascii="Bookman Old Style" w:hAnsi="Bookman Old Style"/>
+              </w:rPr>
+              <w:t>Git</w:t>
+            </w:r>
+            <w:proofErr w:type="gramEnd"/>
+            <w:r>
+              <w:rPr>
+                <w:rFonts w:ascii="Bookman Old Style" w:hAnsi="Bookman Old Style"/>
+              </w:rPr>
+              <w:t xml:space="preserve"> revert 72856ea</w:t>
             </w:r>
           </w:p>
         </w:tc>
@@ -7072,11 +7323,19 @@
                 <w:rFonts w:ascii="Bookman Old Style" w:hAnsi="Bookman Old Style"/>
               </w:rPr>
             </w:pPr>
-            <w:r>
-              <w:rPr>
-                <w:rFonts w:ascii="Bookman Old Style" w:hAnsi="Bookman Old Style"/>
-              </w:rPr>
-              <w:t>Git revert HEAD~3</w:t>
+            <w:proofErr w:type="gramStart"/>
+            <w:r>
+              <w:rPr>
+                <w:rFonts w:ascii="Bookman Old Style" w:hAnsi="Bookman Old Style"/>
+              </w:rPr>
+              <w:t>Git</w:t>
+            </w:r>
+            <w:proofErr w:type="gramEnd"/>
+            <w:r>
+              <w:rPr>
+                <w:rFonts w:ascii="Bookman Old Style" w:hAnsi="Bookman Old Style"/>
+              </w:rPr>
+              <w:t xml:space="preserve"> revert HEAD~3</w:t>
             </w:r>
           </w:p>
         </w:tc>
@@ -7122,11 +7381,19 @@
                 <w:rFonts w:ascii="Bookman Old Style" w:hAnsi="Bookman Old Style"/>
               </w:rPr>
             </w:pPr>
-            <w:r>
-              <w:rPr>
-                <w:rFonts w:ascii="Bookman Old Style" w:hAnsi="Bookman Old Style"/>
-              </w:rPr>
-              <w:t>Git revert –no-commit HEAD~3</w:t>
+            <w:proofErr w:type="gramStart"/>
+            <w:r>
+              <w:rPr>
+                <w:rFonts w:ascii="Bookman Old Style" w:hAnsi="Bookman Old Style"/>
+              </w:rPr>
+              <w:t>Git</w:t>
+            </w:r>
+            <w:proofErr w:type="gramEnd"/>
+            <w:r>
+              <w:rPr>
+                <w:rFonts w:ascii="Bookman Old Style" w:hAnsi="Bookman Old Style"/>
+              </w:rPr>
+              <w:t xml:space="preserve"> revert –no-commit HEAD~3</w:t>
             </w:r>
           </w:p>
         </w:tc>
@@ -7342,7 +7609,21 @@
               <w:rPr>
                 <w:rFonts w:ascii="Bookman Old Style" w:hAnsi="Bookman Old Style"/>
               </w:rPr>
-              <w:t>Shows the history of  bugfix pointer</w:t>
+              <w:t xml:space="preserve">Shows the history </w:t>
+            </w:r>
+            <w:proofErr w:type="gramStart"/>
+            <w:r>
+              <w:rPr>
+                <w:rFonts w:ascii="Bookman Old Style" w:hAnsi="Bookman Old Style"/>
+              </w:rPr>
+              <w:t>of  bugfix</w:t>
+            </w:r>
+            <w:proofErr w:type="gramEnd"/>
+            <w:r>
+              <w:rPr>
+                <w:rFonts w:ascii="Bookman Old Style" w:hAnsi="Bookman Old Style"/>
+              </w:rPr>
+              <w:t xml:space="preserve"> pointer</w:t>
             </w:r>
           </w:p>
         </w:tc>
@@ -7578,11 +7859,19 @@
                 <w:rFonts w:ascii="Bookman Old Style" w:hAnsi="Bookman Old Style"/>
               </w:rPr>
             </w:pPr>
-            <w:r>
-              <w:rPr>
-                <w:rFonts w:ascii="Bookman Old Style" w:hAnsi="Bookman Old Style"/>
-              </w:rPr>
-              <w:t>Git rebase -I HEAD~5</w:t>
+            <w:proofErr w:type="gramStart"/>
+            <w:r>
+              <w:rPr>
+                <w:rFonts w:ascii="Bookman Old Style" w:hAnsi="Bookman Old Style"/>
+              </w:rPr>
+              <w:t>Git</w:t>
+            </w:r>
+            <w:proofErr w:type="gramEnd"/>
+            <w:r>
+              <w:rPr>
+                <w:rFonts w:ascii="Bookman Old Style" w:hAnsi="Bookman Old Style"/>
+              </w:rPr>
+              <w:t xml:space="preserve"> rebase -I HEAD~5</w:t>
             </w:r>
           </w:p>
         </w:tc>
@@ -7606,11 +7895,353 @@
           <w:rFonts w:ascii="Bookman Old Style" w:hAnsi="Bookman Old Style"/>
         </w:rPr>
       </w:pPr>
+    </w:p>
+    <w:p>
+      <w:pPr>
+        <w:rPr>
+          <w:rFonts w:ascii="Bookman Old Style" w:hAnsi="Bookman Old Style"/>
+          <w:b/>
+          <w:bCs/>
+        </w:rPr>
+      </w:pPr>
       <w:r>
         <w:rPr>
           <w:rFonts w:ascii="Bookman Old Style" w:hAnsi="Bookman Old Style"/>
-        </w:rPr>
-        <w:t>Note : Git revert &lt;</w:t>
+          <w:b/>
+          <w:bCs/>
+        </w:rPr>
+        <w:t xml:space="preserve">GIT </w:t>
+      </w:r>
+      <w:proofErr w:type="gramStart"/>
+      <w:r>
+        <w:rPr>
+          <w:rFonts w:ascii="Bookman Old Style" w:hAnsi="Bookman Old Style"/>
+          <w:b/>
+          <w:bCs/>
+        </w:rPr>
+        <w:t>STASH :</w:t>
+      </w:r>
+      <w:proofErr w:type="gramEnd"/>
+    </w:p>
+    <w:p>
+      <w:pPr>
+        <w:rPr>
+          <w:rFonts w:ascii="Bookman Old Style" w:hAnsi="Bookman Old Style"/>
+        </w:rPr>
+      </w:pPr>
+      <w:r>
+        <w:rPr>
+          <w:rFonts w:ascii="Bookman Old Style" w:hAnsi="Bookman Old Style"/>
+        </w:rPr>
+        <w:t xml:space="preserve">GIT STASH is done when we change our branch to another </w:t>
+      </w:r>
+      <w:proofErr w:type="gramStart"/>
+      <w:r>
+        <w:rPr>
+          <w:rFonts w:ascii="Bookman Old Style" w:hAnsi="Bookman Old Style"/>
+        </w:rPr>
+        <w:t>branch .</w:t>
+      </w:r>
+      <w:proofErr w:type="gramEnd"/>
+      <w:r>
+        <w:rPr>
+          <w:rFonts w:ascii="Bookman Old Style" w:hAnsi="Bookman Old Style"/>
+        </w:rPr>
+        <w:t xml:space="preserve"> In this case existing branch code </w:t>
+      </w:r>
+      <w:proofErr w:type="gramStart"/>
+      <w:r>
+        <w:rPr>
+          <w:rFonts w:ascii="Bookman Old Style" w:hAnsi="Bookman Old Style"/>
+        </w:rPr>
+        <w:t>change</w:t>
+      </w:r>
+      <w:proofErr w:type="gramEnd"/>
+      <w:r>
+        <w:rPr>
+          <w:rFonts w:ascii="Bookman Old Style" w:hAnsi="Bookman Old Style"/>
+        </w:rPr>
+        <w:t xml:space="preserve"> might get over written so git ask to stash the changes before jumping to another </w:t>
+      </w:r>
+      <w:proofErr w:type="gramStart"/>
+      <w:r>
+        <w:rPr>
+          <w:rFonts w:ascii="Bookman Old Style" w:hAnsi="Bookman Old Style"/>
+        </w:rPr>
+        <w:t>branch .</w:t>
+      </w:r>
+      <w:proofErr w:type="gramEnd"/>
+    </w:p>
+    <w:p>
+      <w:pPr>
+        <w:rPr>
+          <w:rFonts w:ascii="Bookman Old Style" w:hAnsi="Bookman Old Style"/>
+        </w:rPr>
+      </w:pPr>
+      <w:proofErr w:type="gramStart"/>
+      <w:r>
+        <w:rPr>
+          <w:rFonts w:ascii="Bookman Old Style" w:hAnsi="Bookman Old Style"/>
+        </w:rPr>
+        <w:t>Command :</w:t>
+      </w:r>
+      <w:proofErr w:type="gramEnd"/>
+      <w:r>
+        <w:rPr>
+          <w:rFonts w:ascii="Bookman Old Style" w:hAnsi="Bookman Old Style"/>
+        </w:rPr>
+        <w:t xml:space="preserve">  </w:t>
+      </w:r>
+    </w:p>
+    <w:p>
+      <w:pPr>
+        <w:rPr>
+          <w:rFonts w:ascii="Bookman Old Style" w:hAnsi="Bookman Old Style"/>
+        </w:rPr>
+      </w:pPr>
+      <w:r>
+        <w:rPr>
+          <w:rFonts w:ascii="Bookman Old Style" w:hAnsi="Bookman Old Style"/>
+          <w:b/>
+          <w:bCs/>
+        </w:rPr>
+        <w:t xml:space="preserve">git stash </w:t>
+      </w:r>
+      <w:r>
+        <w:rPr>
+          <w:rFonts w:ascii="Bookman Old Style" w:hAnsi="Bookman Old Style"/>
+        </w:rPr>
+        <w:t>--- &gt; it will save the changes in working directory of that branch</w:t>
+      </w:r>
+    </w:p>
+    <w:p>
+      <w:pPr>
+        <w:rPr>
+          <w:rFonts w:ascii="Bookman Old Style" w:hAnsi="Bookman Old Style"/>
+        </w:rPr>
+      </w:pPr>
+      <w:r>
+        <w:rPr>
+          <w:rFonts w:ascii="Bookman Old Style" w:hAnsi="Bookman Old Style"/>
+          <w:b/>
+          <w:bCs/>
+        </w:rPr>
+        <w:t>git stash list</w:t>
+      </w:r>
+      <w:r>
+        <w:rPr>
+          <w:rFonts w:ascii="Bookman Old Style" w:hAnsi="Bookman Old Style"/>
+        </w:rPr>
+        <w:t xml:space="preserve">   </w:t>
+      </w:r>
+      <w:r>
+        <w:rPr>
+          <w:rFonts w:ascii="Bookman Old Style" w:hAnsi="Bookman Old Style"/>
+        </w:rPr>
+        <w:sym w:font="Wingdings" w:char="F0E0"/>
+      </w:r>
+      <w:r>
+        <w:rPr>
+          <w:rFonts w:ascii="Bookman Old Style" w:hAnsi="Bookman Old Style"/>
+        </w:rPr>
+        <w:t xml:space="preserve"> it will give the list of </w:t>
+      </w:r>
+      <w:proofErr w:type="gramStart"/>
+      <w:r>
+        <w:rPr>
+          <w:rFonts w:ascii="Bookman Old Style" w:hAnsi="Bookman Old Style"/>
+        </w:rPr>
+        <w:t>stash</w:t>
+      </w:r>
+      <w:proofErr w:type="gramEnd"/>
+      <w:r>
+        <w:rPr>
+          <w:rFonts w:ascii="Bookman Old Style" w:hAnsi="Bookman Old Style"/>
+        </w:rPr>
+        <w:t xml:space="preserve"> that saved in branch</w:t>
+      </w:r>
+    </w:p>
+    <w:p>
+      <w:pPr>
+        <w:rPr>
+          <w:rFonts w:ascii="Bookman Old Style" w:hAnsi="Bookman Old Style"/>
+        </w:rPr>
+      </w:pPr>
+      <w:r>
+        <w:rPr>
+          <w:rFonts w:ascii="Bookman Old Style" w:hAnsi="Bookman Old Style"/>
+          <w:b/>
+          <w:bCs/>
+        </w:rPr>
+        <w:t>git stash apply stash</w:t>
+      </w:r>
+      <w:proofErr w:type="gramStart"/>
+      <w:r>
+        <w:rPr>
+          <w:rFonts w:ascii="Bookman Old Style" w:hAnsi="Bookman Old Style"/>
+          <w:b/>
+          <w:bCs/>
+        </w:rPr>
+        <w:t>@{</w:t>
+      </w:r>
+      <w:proofErr w:type="gramEnd"/>
+      <w:r>
+        <w:rPr>
+          <w:rFonts w:ascii="Bookman Old Style" w:hAnsi="Bookman Old Style"/>
+          <w:b/>
+          <w:bCs/>
+        </w:rPr>
+        <w:t>0}</w:t>
+      </w:r>
+      <w:r>
+        <w:rPr>
+          <w:rFonts w:ascii="Bookman Old Style" w:hAnsi="Bookman Old Style"/>
+        </w:rPr>
+        <w:t xml:space="preserve">   --- &gt; this will retrieve the saved change in branch , {0} is     the first stash saved in branch directory , like this {1} {2} comes .</w:t>
+      </w:r>
+    </w:p>
+    <w:p>
+      <w:pPr>
+        <w:rPr>
+          <w:rFonts w:ascii="Bookman Old Style" w:hAnsi="Bookman Old Style"/>
+        </w:rPr>
+      </w:pPr>
+      <w:r>
+        <w:rPr>
+          <w:rFonts w:ascii="Bookman Old Style" w:hAnsi="Bookman Old Style"/>
+          <w:b/>
+          <w:bCs/>
+        </w:rPr>
+        <w:t>git stash drop stash</w:t>
+      </w:r>
+      <w:proofErr w:type="gramStart"/>
+      <w:r>
+        <w:rPr>
+          <w:rFonts w:ascii="Bookman Old Style" w:hAnsi="Bookman Old Style"/>
+          <w:b/>
+          <w:bCs/>
+        </w:rPr>
+        <w:t>@{</w:t>
+      </w:r>
+      <w:proofErr w:type="gramEnd"/>
+      <w:r>
+        <w:rPr>
+          <w:rFonts w:ascii="Bookman Old Style" w:hAnsi="Bookman Old Style"/>
+          <w:b/>
+          <w:bCs/>
+        </w:rPr>
+        <w:t>0}</w:t>
+      </w:r>
+      <w:r>
+        <w:rPr>
+          <w:rFonts w:ascii="Bookman Old Style" w:hAnsi="Bookman Old Style"/>
+        </w:rPr>
+        <w:t xml:space="preserve">   -- &gt; remove the stash from </w:t>
+      </w:r>
+      <w:proofErr w:type="spellStart"/>
+      <w:r>
+        <w:rPr>
+          <w:rFonts w:ascii="Bookman Old Style" w:hAnsi="Bookman Old Style"/>
+        </w:rPr>
+        <w:t>direcotroy</w:t>
+      </w:r>
+      <w:proofErr w:type="spellEnd"/>
+    </w:p>
+    <w:p>
+      <w:pPr>
+        <w:rPr>
+          <w:rFonts w:ascii="Bookman Old Style" w:hAnsi="Bookman Old Style"/>
+        </w:rPr>
+      </w:pPr>
+      <w:r>
+        <w:rPr>
+          <w:rFonts w:ascii="Bookman Old Style" w:hAnsi="Bookman Old Style"/>
+          <w:b/>
+          <w:bCs/>
+        </w:rPr>
+        <w:t>git stash clear</w:t>
+      </w:r>
+      <w:r>
+        <w:rPr>
+          <w:rFonts w:ascii="Bookman Old Style" w:hAnsi="Bookman Old Style"/>
+        </w:rPr>
+        <w:t xml:space="preserve">   </w:t>
+      </w:r>
+      <w:r>
+        <w:rPr>
+          <w:rFonts w:ascii="Bookman Old Style" w:hAnsi="Bookman Old Style"/>
+        </w:rPr>
+        <w:tab/>
+      </w:r>
+      <w:r>
+        <w:rPr>
+          <w:rFonts w:ascii="Bookman Old Style" w:hAnsi="Bookman Old Style"/>
+        </w:rPr>
+        <w:tab/>
+        <w:t xml:space="preserve">--- &gt; removes all the </w:t>
+      </w:r>
+      <w:proofErr w:type="spellStart"/>
+      <w:r>
+        <w:rPr>
+          <w:rFonts w:ascii="Bookman Old Style" w:hAnsi="Bookman Old Style"/>
+        </w:rPr>
+        <w:t>stasth</w:t>
+      </w:r>
+      <w:proofErr w:type="spellEnd"/>
+      <w:r>
+        <w:rPr>
+          <w:rFonts w:ascii="Bookman Old Style" w:hAnsi="Bookman Old Style"/>
+        </w:rPr>
+        <w:t xml:space="preserve"> from the branch work directory</w:t>
+      </w:r>
+    </w:p>
+    <w:p>
+      <w:pPr>
+        <w:rPr>
+          <w:rFonts w:ascii="Bookman Old Style" w:hAnsi="Bookman Old Style"/>
+        </w:rPr>
+      </w:pPr>
+    </w:p>
+    <w:p>
+      <w:pPr>
+        <w:rPr>
+          <w:rFonts w:ascii="Bookman Old Style" w:hAnsi="Bookman Old Style"/>
+        </w:rPr>
+      </w:pPr>
+    </w:p>
+    <w:p>
+      <w:pPr>
+        <w:rPr>
+          <w:rFonts w:ascii="Bookman Old Style" w:hAnsi="Bookman Old Style"/>
+        </w:rPr>
+      </w:pPr>
+    </w:p>
+    <w:p>
+      <w:pPr>
+        <w:rPr>
+          <w:rFonts w:ascii="Bookman Old Style" w:hAnsi="Bookman Old Style"/>
+        </w:rPr>
+      </w:pPr>
+    </w:p>
+    <w:p>
+      <w:pPr>
+        <w:rPr>
+          <w:rFonts w:ascii="Bookman Old Style" w:hAnsi="Bookman Old Style"/>
+        </w:rPr>
+      </w:pPr>
+      <w:proofErr w:type="gramStart"/>
+      <w:r>
+        <w:rPr>
+          <w:rFonts w:ascii="Bookman Old Style" w:hAnsi="Bookman Old Style"/>
+        </w:rPr>
+        <w:t>Note :</w:t>
+      </w:r>
+      <w:proofErr w:type="gramEnd"/>
+      <w:r>
+        <w:rPr>
+          <w:rFonts w:ascii="Bookman Old Style" w:hAnsi="Bookman Old Style"/>
+        </w:rPr>
+        <w:t xml:space="preserve"> Git revert &lt;</w:t>
       </w:r>
       <w:proofErr w:type="spellStart"/>
       <w:r>
@@ -7624,13 +8255,48 @@
         <w:rPr>
           <w:rFonts w:ascii="Bookman Old Style" w:hAnsi="Bookman Old Style"/>
         </w:rPr>
-        <w:t>&gt;       ( this command will revert back the code in local , meaning it will get previous stated of code in local . So we need to again push it to repository to get previous state of code</w:t>
+        <w:t xml:space="preserve">&gt;       ( this command will revert back the code in local , meaning it will get previous stated of code in local . So we need to </w:t>
+      </w:r>
+      <w:proofErr w:type="gramStart"/>
+      <w:r>
+        <w:rPr>
+          <w:rFonts w:ascii="Bookman Old Style" w:hAnsi="Bookman Old Style"/>
+        </w:rPr>
+        <w:t>again push it</w:t>
+      </w:r>
+      <w:proofErr w:type="gramEnd"/>
+      <w:r>
+        <w:rPr>
+          <w:rFonts w:ascii="Bookman Old Style" w:hAnsi="Bookman Old Style"/>
+        </w:rPr>
+        <w:t xml:space="preserve"> to repository to get previous state </w:t>
       </w:r>
       <w:r>
         <w:rPr>
           <w:rFonts w:ascii="Bookman Old Style" w:hAnsi="Bookman Old Style"/>
         </w:rPr>
-        <w:t xml:space="preserve"> . If </w:t>
+        <w:lastRenderedPageBreak/>
+        <w:t xml:space="preserve">of </w:t>
+      </w:r>
+      <w:proofErr w:type="gramStart"/>
+      <w:r>
+        <w:rPr>
+          <w:rFonts w:ascii="Bookman Old Style" w:hAnsi="Bookman Old Style"/>
+        </w:rPr>
+        <w:t>code</w:t>
+      </w:r>
+      <w:r>
+        <w:rPr>
+          <w:rFonts w:ascii="Bookman Old Style" w:hAnsi="Bookman Old Style"/>
+        </w:rPr>
+        <w:t xml:space="preserve"> .</w:t>
+      </w:r>
+      <w:proofErr w:type="gramEnd"/>
+      <w:r>
+        <w:rPr>
+          <w:rFonts w:ascii="Bookman Old Style" w:hAnsi="Bookman Old Style"/>
+        </w:rPr>
+        <w:t xml:space="preserve"> If </w:t>
       </w:r>
       <w:proofErr w:type="spellStart"/>
       <w:r>
@@ -7644,7 +8310,14 @@
         <w:rPr>
           <w:rFonts w:ascii="Bookman Old Style" w:hAnsi="Bookman Old Style"/>
         </w:rPr>
-        <w:t xml:space="preserve"> ask me to revert back code so I do given command and again I will push it to repo so I will have reverted code in repo</w:t>
+        <w:t xml:space="preserve"> ask me to revert back code so I do given command and again I will push it to repo so I will have reverted code in </w:t>
+      </w:r>
+      <w:proofErr w:type="gramStart"/>
+      <w:r>
+        <w:rPr>
+          <w:rFonts w:ascii="Bookman Old Style" w:hAnsi="Bookman Old Style"/>
+        </w:rPr>
+        <w:t>repo</w:t>
       </w:r>
       <w:r>
         <w:rPr>
@@ -7652,6 +8325,7 @@
         </w:rPr>
         <w:t xml:space="preserve"> )</w:t>
       </w:r>
+      <w:proofErr w:type="gramEnd"/>
     </w:p>
     <w:sectPr>
       <w:pgSz w:w="12240" w:h="15840"/>

</xml_diff>